<commit_message>
added github-pages live site link to reademe
</commit_message>
<xml_diff>
--- a/public/files/Kenneth Rakentine Resume [Per Scholas].docx
+++ b/public/files/Kenneth Rakentine Resume [Per Scholas].docx
@@ -70,20 +70,8 @@
         </w:rPr>
         <w:t>rakentine.k@gmail.com</w:t>
       </w:r>
-      <w:r>
-        <w:rPr>
-          <w:rStyle w:val="Hyperlink"/>
-          <w:rFonts w:ascii="Calibri" w:hAnsi="Calibri" w:cs="Calibri"/>
-          <w:b/>
-          <w:bCs/>
-          <w:color w:val="000000" w:themeColor="text1"/>
-          <w:sz w:val="20"/>
-          <w:szCs w:val="20"/>
-          <w:u w:val="none"/>
-          <w:shd w:val="clear" w:color="auto" w:fill="D9D9D9" w:themeFill="background1" w:themeFillShade="D9"/>
-        </w:rPr>
-        <w:t xml:space="preserve"> | </w:t>
-      </w:r>
+      <w:bookmarkStart w:id="0" w:name="_GoBack"/>
+      <w:bookmarkEnd w:id="0"/>
       <w:r>
         <w:rPr>
           <w:rFonts w:ascii="Calibri" w:hAnsi="Calibri" w:cs="Calibri"/>
@@ -94,19 +82,7 @@
           <w:szCs w:val="20"/>
           <w:shd w:val="clear" w:color="auto" w:fill="D9D9D9" w:themeFill="background1" w:themeFillShade="D9"/>
         </w:rPr>
-        <w:t>412 606 5105</w:t>
-      </w:r>
-      <w:r>
-        <w:rPr>
-          <w:rFonts w:ascii="Calibri" w:hAnsi="Calibri" w:cs="Calibri"/>
-          <w:b/>
-          <w:bCs/>
-          <w:color w:val="000000" w:themeColor="text1"/>
-          <w:sz w:val="20"/>
-          <w:szCs w:val="20"/>
-          <w:shd w:val="clear" w:color="auto" w:fill="D9D9D9" w:themeFill="background1" w:themeFillShade="D9"/>
-        </w:rPr>
-        <w:t xml:space="preserve"> | </w:t>
+        <w:t xml:space="preserve">| </w:t>
       </w:r>
       <w:hyperlink r:id="rId6" w:history="1">
         <w:r>
@@ -119,22 +95,8 @@
             <w:szCs w:val="20"/>
             <w:shd w:val="clear" w:color="auto" w:fill="D9D9D9" w:themeFill="background1" w:themeFillShade="D9"/>
           </w:rPr>
-          <w:t>linkedin.com/in/</w:t>
+          <w:t>linkedin.com/in/kenneth-rakentine</w:t>
         </w:r>
-        <w:proofErr w:type="spellStart"/>
-        <w:r>
-          <w:rPr>
-            <w:rFonts w:ascii="Calibri" w:hAnsi="Calibri" w:cs="Calibri"/>
-            <w:b/>
-            <w:bCs/>
-            <w:color w:val="000000" w:themeColor="text1"/>
-            <w:sz w:val="20"/>
-            <w:szCs w:val="20"/>
-            <w:shd w:val="clear" w:color="auto" w:fill="D9D9D9" w:themeFill="background1" w:themeFillShade="D9"/>
-          </w:rPr>
-          <w:t>kenneth-rakentine</w:t>
-        </w:r>
-        <w:proofErr w:type="spellEnd"/>
       </w:hyperlink>
     </w:p>
     <w:p>
@@ -307,25 +269,15 @@
           <w:b/>
           <w:bCs/>
         </w:rPr>
-        <w:t xml:space="preserve">Problem Solving | Data Applications | Microsoft Office | Opera | </w:t>
-      </w:r>
-      <w:proofErr w:type="spellStart"/>
-      <w:r>
-        <w:rPr>
-          <w:rFonts w:ascii="Calibri" w:hAnsi="Calibri" w:cs="Calibri"/>
+        <w:t>Problem Solving | Data Applications | Microsoft Office | Opera | Script</w:t>
+      </w:r>
+      <w:r>
+        <w:rPr>
           <w:b/>
           <w:bCs/>
         </w:rPr>
-        <w:t>Script</w:t>
-      </w:r>
-      <w:r>
-        <w:rPr>
-          <w:b/>
-          <w:bCs/>
-        </w:rPr>
         <w:t>med</w:t>
       </w:r>
-      <w:proofErr w:type="spellEnd"/>
       <w:r>
         <w:rPr>
           <w:rFonts w:ascii="Calibri" w:hAnsi="Calibri" w:cs="Calibri"/>
@@ -377,25 +329,7 @@
           <w:b/>
           <w:bCs/>
         </w:rPr>
-        <w:t xml:space="preserve">Per </w:t>
-      </w:r>
-      <w:proofErr w:type="spellStart"/>
-      <w:r>
-        <w:rPr>
-          <w:rFonts w:ascii="Calibri" w:hAnsi="Calibri" w:cs="Calibri"/>
-          <w:b/>
-          <w:bCs/>
-        </w:rPr>
-        <w:t>Scholas</w:t>
-      </w:r>
-      <w:proofErr w:type="spellEnd"/>
-      <w:r>
-        <w:rPr>
-          <w:rFonts w:ascii="Calibri" w:hAnsi="Calibri" w:cs="Calibri"/>
-          <w:b/>
-          <w:bCs/>
-        </w:rPr>
-        <w:t xml:space="preserve"> | </w:t>
+        <w:t xml:space="preserve">Per Scholas | </w:t>
       </w:r>
       <w:r>
         <w:rPr>
@@ -1324,21 +1258,7 @@
         <w:rPr>
           <w:rFonts w:ascii="Calibri" w:hAnsi="Calibri" w:cs="Calibri"/>
         </w:rPr>
-        <w:t xml:space="preserve"> </w:t>
-      </w:r>
-      <w:proofErr w:type="spellStart"/>
-      <w:r>
-        <w:rPr>
-          <w:rFonts w:ascii="Calibri" w:hAnsi="Calibri" w:cs="Calibri"/>
-        </w:rPr>
-        <w:t>Scriptmed</w:t>
-      </w:r>
-      <w:proofErr w:type="spellEnd"/>
-      <w:r>
-        <w:rPr>
-          <w:rFonts w:ascii="Calibri" w:hAnsi="Calibri" w:cs="Calibri"/>
-        </w:rPr>
-        <w:t xml:space="preserve"> </w:t>
+        <w:t xml:space="preserve"> Scriptmed </w:t>
       </w:r>
     </w:p>
     <w:p>
@@ -1714,8 +1634,6 @@
           <w:szCs w:val="20"/>
         </w:rPr>
       </w:pPr>
-      <w:bookmarkStart w:id="0" w:name="_GoBack"/>
-      <w:bookmarkEnd w:id="0"/>
       <w:r>
         <w:rPr>
           <w:rFonts w:ascii="Calibri" w:hAnsi="Calibri" w:cs="Calibri"/>
@@ -3226,6 +3144,7 @@
     <w:lsdException w:name="HTML Sample" w:semiHidden="1" w:unhideWhenUsed="1"/>
     <w:lsdException w:name="HTML Typewriter" w:semiHidden="1" w:unhideWhenUsed="1"/>
     <w:lsdException w:name="HTML Variable" w:semiHidden="1" w:unhideWhenUsed="1"/>
+    <w:lsdException w:name="Normal Table" w:semiHidden="1" w:unhideWhenUsed="1"/>
     <w:lsdException w:name="annotation subject" w:semiHidden="1" w:unhideWhenUsed="1"/>
     <w:lsdException w:name="No List" w:semiHidden="1" w:unhideWhenUsed="1"/>
     <w:lsdException w:name="Outline List 1" w:semiHidden="1" w:unhideWhenUsed="1"/>
@@ -3268,8 +3187,11 @@
     <w:lsdException w:name="Table Contemporary" w:semiHidden="1" w:unhideWhenUsed="1"/>
     <w:lsdException w:name="Table Elegant" w:semiHidden="1" w:unhideWhenUsed="1"/>
     <w:lsdException w:name="Table Professional" w:semiHidden="1" w:unhideWhenUsed="1"/>
+    <w:lsdException w:name="Table Subtle 1" w:semiHidden="1" w:unhideWhenUsed="1"/>
     <w:lsdException w:name="Table Subtle 2" w:semiHidden="1" w:unhideWhenUsed="1"/>
     <w:lsdException w:name="Table Web 1" w:semiHidden="1" w:unhideWhenUsed="1"/>
+    <w:lsdException w:name="Table Web 2" w:semiHidden="1" w:unhideWhenUsed="1"/>
+    <w:lsdException w:name="Table Web 3" w:semiHidden="1" w:unhideWhenUsed="1"/>
     <w:lsdException w:name="Balloon Text" w:semiHidden="1" w:unhideWhenUsed="1"/>
     <w:lsdException w:name="Table Grid" w:uiPriority="39"/>
     <w:lsdException w:name="Table Theme" w:semiHidden="1" w:unhideWhenUsed="1"/>
@@ -3906,7 +3828,7 @@
 </file>
 
 <file path=customXml/itemProps1.xml><?xml version="1.0" encoding="utf-8"?>
-<ds:datastoreItem xmlns:ds="http://schemas.openxmlformats.org/officeDocument/2006/customXml" ds:itemID="{1A5F8689-8C09-45B9-A3A8-476357D13F12}">
+<ds:datastoreItem xmlns:ds="http://schemas.openxmlformats.org/officeDocument/2006/customXml" ds:itemID="{CEFAB4AB-F467-4D0E-A06F-733CAE37B41B}">
   <ds:schemaRefs>
     <ds:schemaRef ds:uri="http://schemas.openxmlformats.org/officeDocument/2006/bibliography"/>
   </ds:schemaRefs>

</xml_diff>